<commit_message>
again one file is changed and annother is added
</commit_message>
<xml_diff>
--- a/Activation Funnctions.docx
+++ b/Activation Funnctions.docx
@@ -6,6 +6,72 @@
       <w:pPr>
         <w:spacing w:before="100" w:beforeAutospacing="1" w:after="100" w:afterAutospacing="1"/>
         <w:rPr>
+          <w:rFonts w:ascii="Cambria" w:eastAsia="Times New Roman" w:hAnsi="Cambria" w:cs="Apple Color Emoji"/>
+          <w:kern w:val="0"/>
+          <w14:ligatures w14:val="none"/>
+        </w:rPr>
+      </w:pPr>
+      <w:r>
+        <w:rPr>
+          <w:rFonts w:ascii="Cambria" w:eastAsia="Times New Roman" w:hAnsi="Cambria" w:cs="Apple Color Emoji"/>
+          <w:kern w:val="0"/>
+          <w14:ligatures w14:val="none"/>
+        </w:rPr>
+        <w:t>My Name is Usman</w:t>
+      </w:r>
+    </w:p>
+    <w:p>
+      <w:pPr>
+        <w:spacing w:before="100" w:beforeAutospacing="1" w:after="100" w:afterAutospacing="1"/>
+        <w:rPr>
+          <w:rFonts w:ascii="Cambria" w:eastAsia="Times New Roman" w:hAnsi="Cambria" w:cs="Apple Color Emoji"/>
+          <w:kern w:val="0"/>
+          <w14:ligatures w14:val="none"/>
+        </w:rPr>
+      </w:pPr>
+      <w:r>
+        <w:rPr>
+          <w:rFonts w:ascii="Cambria" w:eastAsia="Times New Roman" w:hAnsi="Cambria" w:cs="Apple Color Emoji"/>
+          <w:kern w:val="0"/>
+          <w14:ligatures w14:val="none"/>
+        </w:rPr>
+        <w:t>It is an addition to check that change done or not</w:t>
+      </w:r>
+    </w:p>
+    <w:p>
+      <w:pPr>
+        <w:spacing w:before="100" w:beforeAutospacing="1" w:after="100" w:afterAutospacing="1"/>
+        <w:rPr>
+          <w:rFonts w:ascii="Apple Color Emoji" w:eastAsia="Times New Roman" w:hAnsi="Apple Color Emoji" w:cs="Apple Color Emoji"/>
+          <w:kern w:val="0"/>
+          <w14:ligatures w14:val="none"/>
+        </w:rPr>
+      </w:pPr>
+    </w:p>
+    <w:p>
+      <w:pPr>
+        <w:spacing w:before="100" w:beforeAutospacing="1" w:after="100" w:afterAutospacing="1"/>
+        <w:rPr>
+          <w:rFonts w:ascii="Apple Color Emoji" w:eastAsia="Times New Roman" w:hAnsi="Apple Color Emoji" w:cs="Apple Color Emoji"/>
+          <w:kern w:val="0"/>
+          <w14:ligatures w14:val="none"/>
+        </w:rPr>
+      </w:pPr>
+    </w:p>
+    <w:p>
+      <w:pPr>
+        <w:spacing w:before="100" w:beforeAutospacing="1" w:after="100" w:afterAutospacing="1"/>
+        <w:rPr>
+          <w:rFonts w:ascii="Apple Color Emoji" w:eastAsia="Times New Roman" w:hAnsi="Apple Color Emoji" w:cs="Apple Color Emoji"/>
+          <w:kern w:val="0"/>
+          <w14:ligatures w14:val="none"/>
+        </w:rPr>
+      </w:pPr>
+    </w:p>
+    <w:p>
+      <w:pPr>
+        <w:spacing w:before="100" w:beforeAutospacing="1" w:after="100" w:afterAutospacing="1"/>
+        <w:rPr>
           <w:rFonts w:ascii="Times New Roman" w:eastAsia="Times New Roman" w:hAnsi="Times New Roman" w:cs="Times New Roman"/>
           <w:kern w:val="0"/>
           <w14:ligatures w14:val="none"/>
@@ -878,6 +944,7 @@
           <w:kern w:val="0"/>
           <w14:ligatures w14:val="none"/>
         </w:rPr>
+        <w:lastRenderedPageBreak/>
         <w:t>Formula:</w:t>
       </w:r>
       <w:r>
@@ -1226,7 +1293,6 @@
           <w:kern w:val="0"/>
           <w14:ligatures w14:val="none"/>
         </w:rPr>
-        <w:lastRenderedPageBreak/>
         <w:t>Formula:</w:t>
       </w:r>
       <w:r>
@@ -1996,6 +2062,7 @@
           <w:szCs w:val="36"/>
           <w14:ligatures w14:val="none"/>
         </w:rPr>
+        <w:lastRenderedPageBreak/>
         <w:t>🔥</w:t>
       </w:r>
       <w:r>
@@ -2301,7 +2368,6 @@
           <w:kern w:val="0"/>
           <w14:ligatures w14:val="none"/>
         </w:rPr>
-        <w:lastRenderedPageBreak/>
         <w:t>Note:</w:t>
       </w:r>
       <w:r>
@@ -3841,6 +3907,7 @@
           <w:kern w:val="0"/>
           <w14:ligatures w14:val="none"/>
         </w:rPr>
+        <w:lastRenderedPageBreak/>
         <w:t>✅</w:t>
       </w:r>
       <w:r>

</xml_diff>